<commit_message>
adding the link files
</commit_message>
<xml_diff>
--- a/week1/santiago_wiltre_miu1308_week1.docx
+++ b/week1/santiago_wiltre_miu1308_week1.docx
@@ -37,14 +37,32 @@
           <w:rPr>
             <w:rStyle w:val="Hyperlink"/>
           </w:rPr>
-          <w:t>https://github.com/wiltre/MIU1308/tree/master/week1</w:t>
+          <w:t>https://github.com/w</w:t>
+        </w:r>
+        <w:r>
+          <w:rPr>
+            <w:rStyle w:val="Hyperlink"/>
+          </w:rPr>
+          <w:t>iltre/MIU1308/tree/master/wee</w:t>
+        </w:r>
+        <w:bookmarkStart w:id="0" w:name="_GoBack"/>
+        <w:bookmarkEnd w:id="0"/>
+        <w:r>
+          <w:rPr>
+            <w:rStyle w:val="Hyperlink"/>
+          </w:rPr>
+          <w:t>k</w:t>
+        </w:r>
+        <w:r>
+          <w:rPr>
+            <w:rStyle w:val="Hyperlink"/>
+          </w:rPr>
+          <w:t>1</w:t>
         </w:r>
       </w:hyperlink>
     </w:p>
-    <w:p>
-      <w:bookmarkStart w:id="0" w:name="_GoBack"/>
-      <w:bookmarkEnd w:id="0"/>
-    </w:p>
+    <w:p/>
+    <w:p/>
     <w:sectPr>
       <w:pgSz w:w="12240" w:h="15840"/>
       <w:pgMar w:top="1440" w:right="1800" w:bottom="1440" w:left="1800" w:header="720" w:footer="720" w:gutter="0"/>

</xml_diff>